<commit_message>
arreglado lo de los portatiles y los nombres en la ppt
</commit_message>
<xml_diff>
--- a/Documentation/1. Visión de la aplicación/Vision de la aplicacion.docx
+++ b/Documentation/1. Visión de la aplicación/Vision de la aplicacion.docx
@@ -14,7 +14,6 @@
         </w:rPr>
       </w:pPr>
       <w:bookmarkStart w:id="0" w:name="_Hlk504469249"/>
-      <w:bookmarkStart w:id="1" w:name="_GoBack"/>
       <w:r>
         <w:rPr>
           <w:rFonts w:ascii="Arial Narrow" w:hAnsi="Arial Narrow"/>
@@ -56,6 +55,7 @@
         <w:jc w:val="both"/>
         <w:rPr>
           <w:rFonts w:ascii="Arial Narrow" w:hAnsi="Arial Narrow"/>
+          <w:color w:val="000000" w:themeColor="text1"/>
           <w:sz w:val="24"/>
           <w:szCs w:val="24"/>
         </w:rPr>
@@ -71,42 +71,11 @@
       <w:r>
         <w:rPr>
           <w:rFonts w:ascii="Arial Narrow" w:hAnsi="Arial Narrow"/>
-          <w:sz w:val="24"/>
-          <w:szCs w:val="24"/>
-        </w:rPr>
-        <w:t>El objetivo de aplicación será vender ordenadores (de mesa y portátiles) y móviles a medida, es decir, el usuario podrá elegir todos los componentes del dispositivo, desde el tipo de pantalla que tendrá hasta los programas que vendrán preinstalados</w:t>
-      </w:r>
-      <w:r>
-        <w:rPr>
-          <w:rFonts w:ascii="Arial Narrow" w:hAnsi="Arial Narrow"/>
-          <w:sz w:val="24"/>
-          <w:szCs w:val="24"/>
-        </w:rPr>
-        <w:t xml:space="preserve">, </w:t>
-      </w:r>
-      <w:r>
-        <w:rPr>
-          <w:rFonts w:ascii="Arial Narrow" w:hAnsi="Arial Narrow"/>
-          <w:sz w:val="24"/>
-          <w:szCs w:val="24"/>
-        </w:rPr>
-        <w:t>pero no se podrán comprar directamente artículos a medida previamente configurados</w:t>
-      </w:r>
-      <w:r>
-        <w:rPr>
-          <w:rFonts w:ascii="Arial Narrow" w:hAnsi="Arial Narrow"/>
-          <w:sz w:val="24"/>
-          <w:szCs w:val="24"/>
-        </w:rPr>
-        <w:t xml:space="preserve"> ni </w:t>
-      </w:r>
-      <w:r>
-        <w:rPr>
-          <w:rFonts w:ascii="Arial Narrow" w:hAnsi="Arial Narrow"/>
-          <w:sz w:val="24"/>
-          <w:szCs w:val="24"/>
-        </w:rPr>
-        <w:t>comprar componentes por separado.</w:t>
+          <w:color w:val="000000" w:themeColor="text1"/>
+          <w:sz w:val="24"/>
+          <w:szCs w:val="24"/>
+        </w:rPr>
+        <w:t>El objetivo de aplicación será vender ordenadores y móviles a medida, es decir, el usuario podrá elegir todos los componentes del dispositivo, desde el tipo de pantalla que tendrá hasta los programas que vendrán preinstalados, pero no se podrán comprar directamente artículos a medida previamente configurados ni comprar componentes por separado.</w:t>
       </w:r>
     </w:p>
     <w:p>
@@ -117,6 +86,7 @@
         <w:jc w:val="both"/>
         <w:rPr>
           <w:rFonts w:ascii="Arial Narrow" w:hAnsi="Arial Narrow"/>
+          <w:color w:val="000000" w:themeColor="text1"/>
           <w:sz w:val="24"/>
           <w:szCs w:val="24"/>
         </w:rPr>
@@ -124,162 +94,12 @@
       <w:r>
         <w:rPr>
           <w:rFonts w:ascii="Arial Narrow" w:hAnsi="Arial Narrow"/>
+          <w:color w:val="000000" w:themeColor="text1"/>
           <w:sz w:val="24"/>
           <w:szCs w:val="24"/>
         </w:rPr>
         <w:tab/>
-      </w:r>
-      <w:r>
-        <w:rPr>
-          <w:rFonts w:ascii="Arial Narrow" w:hAnsi="Arial Narrow"/>
-          <w:sz w:val="24"/>
-          <w:szCs w:val="24"/>
-        </w:rPr>
-        <w:t xml:space="preserve">Una vez dentro de la </w:t>
-      </w:r>
-      <w:r>
-        <w:rPr>
-          <w:rFonts w:ascii="Arial Narrow" w:hAnsi="Arial Narrow"/>
-          <w:sz w:val="24"/>
-          <w:szCs w:val="24"/>
-        </w:rPr>
-        <w:t>página</w:t>
-      </w:r>
-      <w:r>
-        <w:rPr>
-          <w:rFonts w:ascii="Arial Narrow" w:hAnsi="Arial Narrow"/>
-          <w:sz w:val="24"/>
-          <w:szCs w:val="24"/>
-        </w:rPr>
-        <w:t>,</w:t>
-      </w:r>
-      <w:r>
-        <w:rPr>
-          <w:rFonts w:ascii="Arial Narrow" w:hAnsi="Arial Narrow"/>
-          <w:sz w:val="24"/>
-          <w:szCs w:val="24"/>
-        </w:rPr>
-        <w:t xml:space="preserve"> el usuario </w:t>
-      </w:r>
-      <w:r>
-        <w:rPr>
-          <w:rFonts w:ascii="Arial Narrow" w:hAnsi="Arial Narrow"/>
-          <w:sz w:val="24"/>
-          <w:szCs w:val="24"/>
-        </w:rPr>
-        <w:t xml:space="preserve">podrá elegir </w:t>
-      </w:r>
-      <w:r>
-        <w:rPr>
-          <w:rFonts w:ascii="Arial Narrow" w:hAnsi="Arial Narrow"/>
-          <w:sz w:val="24"/>
-          <w:szCs w:val="24"/>
-        </w:rPr>
-        <w:t>qué</w:t>
-      </w:r>
-      <w:r>
-        <w:rPr>
-          <w:rFonts w:ascii="Arial Narrow" w:hAnsi="Arial Narrow"/>
-          <w:sz w:val="24"/>
-          <w:szCs w:val="24"/>
-        </w:rPr>
-        <w:t xml:space="preserve"> tipo de </w:t>
-      </w:r>
-      <w:r>
-        <w:rPr>
-          <w:rFonts w:ascii="Arial Narrow" w:hAnsi="Arial Narrow"/>
-          <w:sz w:val="24"/>
-          <w:szCs w:val="24"/>
-        </w:rPr>
-        <w:t>producto</w:t>
-      </w:r>
-      <w:r>
-        <w:rPr>
-          <w:rFonts w:ascii="Arial Narrow" w:hAnsi="Arial Narrow"/>
-          <w:sz w:val="24"/>
-          <w:szCs w:val="24"/>
-        </w:rPr>
-        <w:t xml:space="preserve"> desea comprar</w:t>
-      </w:r>
-      <w:r>
-        <w:rPr>
-          <w:rFonts w:ascii="Arial Narrow" w:hAnsi="Arial Narrow"/>
-          <w:sz w:val="24"/>
-          <w:szCs w:val="24"/>
-        </w:rPr>
-        <w:t xml:space="preserve">. Cuando </w:t>
-      </w:r>
-      <w:r>
-        <w:rPr>
-          <w:rFonts w:ascii="Arial Narrow" w:hAnsi="Arial Narrow"/>
-          <w:sz w:val="24"/>
-          <w:szCs w:val="24"/>
-        </w:rPr>
-        <w:t>lo haya elegido</w:t>
-      </w:r>
-      <w:r>
-        <w:rPr>
-          <w:rFonts w:ascii="Arial Narrow" w:hAnsi="Arial Narrow"/>
-          <w:sz w:val="24"/>
-          <w:szCs w:val="24"/>
-        </w:rPr>
-        <w:t>,</w:t>
-      </w:r>
-      <w:r>
-        <w:rPr>
-          <w:rFonts w:ascii="Arial Narrow" w:hAnsi="Arial Narrow"/>
-          <w:sz w:val="24"/>
-          <w:szCs w:val="24"/>
-        </w:rPr>
-        <w:t xml:space="preserve"> le aparecerán distintas opciones para personalizar todos sus componentes (placa base, procesador</w:t>
-      </w:r>
-      <w:r>
-        <w:rPr>
-          <w:rFonts w:ascii="Arial Narrow" w:hAnsi="Arial Narrow"/>
-          <w:sz w:val="24"/>
-          <w:szCs w:val="24"/>
-        </w:rPr>
-        <w:t xml:space="preserve"> o</w:t>
-      </w:r>
-      <w:r>
-        <w:rPr>
-          <w:rFonts w:ascii="Arial Narrow" w:hAnsi="Arial Narrow"/>
-          <w:sz w:val="24"/>
-          <w:szCs w:val="24"/>
-        </w:rPr>
-        <w:t xml:space="preserve"> si desea un Jack de audio</w:t>
-      </w:r>
-      <w:r>
-        <w:rPr>
-          <w:rFonts w:ascii="Arial Narrow" w:hAnsi="Arial Narrow"/>
-          <w:sz w:val="24"/>
-          <w:szCs w:val="24"/>
-        </w:rPr>
-        <w:t>, entre otros</w:t>
-      </w:r>
-      <w:r>
-        <w:rPr>
-          <w:rFonts w:ascii="Arial Narrow" w:hAnsi="Arial Narrow"/>
-          <w:sz w:val="24"/>
-          <w:szCs w:val="24"/>
-        </w:rPr>
-        <w:t xml:space="preserve">). </w:t>
-      </w:r>
-      <w:r>
-        <w:rPr>
-          <w:rFonts w:ascii="Arial Narrow" w:hAnsi="Arial Narrow"/>
-          <w:sz w:val="24"/>
-          <w:szCs w:val="24"/>
-        </w:rPr>
-        <w:t>Los usuarios podrán utilizar la aplicación, es decir, navegar por los artículos y configurar productos, sin estar registrados, pero deben estarlo para realizar compras.</w:t>
-      </w:r>
-      <w:r>
-        <w:rPr>
-          <w:rFonts w:ascii="Arial Narrow" w:hAnsi="Arial Narrow"/>
-          <w:sz w:val="24"/>
-          <w:szCs w:val="24"/>
-        </w:rPr>
-        <w:t xml:space="preserve"> </w:t>
+        <w:t xml:space="preserve">Una vez dentro de la página, el usuario podrá elegir qué tipo de producto desea comprar. Cuando lo haya elegido, le aparecerán distintas opciones para personalizar todos sus componentes (placa base, procesador o si desea un Jack de audio, entre otros). Los usuarios podrán utilizar la aplicación, es decir, navegar por los artículos y configurar productos, sin estar registrados, pero deben estarlo para realizar compras. </w:t>
       </w:r>
     </w:p>
     <w:p>
@@ -290,6 +110,7 @@
         <w:jc w:val="both"/>
         <w:rPr>
           <w:rFonts w:ascii="Arial Narrow" w:hAnsi="Arial Narrow"/>
+          <w:color w:val="000000" w:themeColor="text1"/>
           <w:sz w:val="24"/>
           <w:szCs w:val="24"/>
         </w:rPr>
@@ -297,35 +118,12 @@
       <w:r>
         <w:rPr>
           <w:rFonts w:ascii="Arial Narrow" w:hAnsi="Arial Narrow"/>
+          <w:color w:val="000000" w:themeColor="text1"/>
           <w:sz w:val="24"/>
           <w:szCs w:val="24"/>
         </w:rPr>
         <w:tab/>
-        <w:t xml:space="preserve">La aplicación contará con una base de datos en la que se guardará la información sobre los componentes, pedidos y usuarios, así como de un tipo de usuario administrador para controlar esta base de datos. </w:t>
-      </w:r>
-      <w:r>
-        <w:rPr>
-          <w:rFonts w:ascii="Arial Narrow" w:hAnsi="Arial Narrow"/>
-          <w:sz w:val="24"/>
-          <w:szCs w:val="24"/>
-        </w:rPr>
-        <w:t>El usuario administrador será el encargado de crear, borrar y modificar los productos que se venden en la aplicación.</w:t>
-      </w:r>
-      <w:r>
-        <w:rPr>
-          <w:rFonts w:ascii="Arial Narrow" w:hAnsi="Arial Narrow"/>
-          <w:sz w:val="24"/>
-          <w:szCs w:val="24"/>
-        </w:rPr>
-        <w:t xml:space="preserve"> El administrador no podrá acceder a los datos de los clientes ni los pedidos.</w:t>
-      </w:r>
-      <w:r>
-        <w:rPr>
-          <w:rFonts w:ascii="Arial Narrow" w:hAnsi="Arial Narrow"/>
-          <w:sz w:val="24"/>
-          <w:szCs w:val="24"/>
-        </w:rPr>
-        <w:t xml:space="preserve"> Los clientes podrán gestionar los datos de su cuenta, los métodos de pago, y podrán consultar su historial de pedidos.</w:t>
+        <w:t>La aplicación contará con una base de datos en la que se guardará la información sobre los componentes, pedidos y usuarios, así como de un tipo de usuario administrador para controlar esta base de datos. El usuario administrador será el encargado de crear, borrar y modificar los productos que se venden en la aplicación. El administrador no podrá acceder a los datos de los clientes ni los pedidos. Los clientes podrán gestionar los datos de su cuenta, los métodos de pago, y podrán consultar su historial de pedidos.</w:t>
       </w:r>
     </w:p>
     <w:p>
@@ -340,6 +138,8 @@
           <w:szCs w:val="24"/>
         </w:rPr>
       </w:pPr>
+      <w:bookmarkStart w:id="1" w:name="_GoBack"/>
+      <w:bookmarkEnd w:id="1"/>
       <w:r>
         <w:rPr>
           <w:rFonts w:ascii="Arial Narrow" w:hAnsi="Arial Narrow"/>
@@ -794,14 +594,13 @@
             <v:path o:extrusionok="f" gradientshapeok="t" o:connecttype="rect"/>
             <o:lock v:ext="edit" aspectratio="t"/>
           </v:shapetype>
-          <v:shape id="_x0000_i1027" type="#_x0000_t75" style="width:441.35pt;height:361.85pt" o:ole="">
+          <v:shape id="_x0000_i1025" type="#_x0000_t75" style="width:441.55pt;height:361.9pt" o:ole="">
             <v:imagedata r:id="rId7" o:title=""/>
           </v:shape>
-          <o:OLEObject Type="Embed" ProgID="Visio.Drawing.15" ShapeID="_x0000_i1027" DrawAspect="Content" ObjectID="_1578212703" r:id="rId8"/>
+          <o:OLEObject Type="Embed" ProgID="Visio.Drawing.15" ShapeID="_x0000_i1025" DrawAspect="Content" ObjectID="_1578299248" r:id="rId8"/>
         </w:object>
       </w:r>
       <w:bookmarkEnd w:id="0"/>
-      <w:bookmarkEnd w:id="1"/>
     </w:p>
     <w:sectPr>
       <w:pgSz w:w="12240" w:h="15840"/>

</xml_diff>